<commit_message>
more on maven and objective c
</commit_message>
<xml_diff>
--- a/ObjectiveC.docx
+++ b/ObjectiveC.docx
@@ -1426,28 +1426,18 @@
           <w:sz w:val="28"/>
           <w:szCs w:val="28"/>
         </w:rPr>
-        <w:t>: is the correct way to identify these two methods, each of which takes a single argument</w:t>
-      </w:r>
-      <w:r>
-        <w:rPr>
-          <w:rFonts w:ascii="Times" w:hAnsi="Times" w:cs="Times"/>
-          <w:sz w:val="28"/>
-          <w:szCs w:val="28"/>
-        </w:rPr>
-        <w:t>.</w:t>
-      </w:r>
-    </w:p>
-    <w:p>
-      <w:pPr>
-        <w:pStyle w:val="ListParagraph"/>
-        <w:rPr>
-          <w:b/>
-          <w:sz w:val="28"/>
-          <w:szCs w:val="28"/>
-        </w:rPr>
-      </w:pPr>
-      <w:bookmarkStart w:id="0" w:name="_GoBack"/>
-      <w:bookmarkEnd w:id="0"/>
+        <w:t>: is the correct way to identify these two methods, each of which takes a single argument.</w:t>
+      </w:r>
+    </w:p>
+    <w:p>
+      <w:pPr>
+        <w:pStyle w:val="ListParagraph"/>
+        <w:rPr>
+          <w:b/>
+          <w:sz w:val="28"/>
+          <w:szCs w:val="28"/>
+        </w:rPr>
+      </w:pPr>
     </w:p>
     <w:p>
       <w:pPr>
@@ -1461,6 +1451,45 @@
           <w:szCs w:val="28"/>
         </w:rPr>
       </w:pPr>
+      <w:r>
+        <w:rPr>
+          <w:sz w:val="28"/>
+          <w:szCs w:val="28"/>
+        </w:rPr>
+        <w:t xml:space="preserve">Some </w:t>
+      </w:r>
+      <w:proofErr w:type="spellStart"/>
+      <w:r>
+        <w:rPr>
+          <w:sz w:val="28"/>
+          <w:szCs w:val="28"/>
+        </w:rPr>
+        <w:t>datatype</w:t>
+      </w:r>
+      <w:proofErr w:type="spellEnd"/>
+      <w:r>
+        <w:rPr>
+          <w:sz w:val="28"/>
+          <w:szCs w:val="28"/>
+        </w:rPr>
+        <w:t xml:space="preserve"> and qualifiers</w:t>
+      </w:r>
+    </w:p>
+    <w:p>
+      <w:pPr>
+        <w:pStyle w:val="ListParagraph"/>
+        <w:rPr>
+          <w:sz w:val="28"/>
+          <w:szCs w:val="28"/>
+        </w:rPr>
+      </w:pPr>
+      <w:r>
+        <w:rPr>
+          <w:sz w:val="28"/>
+          <w:szCs w:val="28"/>
+        </w:rPr>
+        <w:t xml:space="preserve">Type: </w:t>
+      </w:r>
       <w:proofErr w:type="spellStart"/>
       <w:proofErr w:type="gramStart"/>
       <w:r>
@@ -1468,10 +1497,554 @@
           <w:sz w:val="28"/>
           <w:szCs w:val="28"/>
         </w:rPr>
-        <w:t>dfdf</w:t>
-      </w:r>
-      <w:proofErr w:type="spellEnd"/>
+        <w:t>int</w:t>
+      </w:r>
+      <w:proofErr w:type="spellEnd"/>
+      <w:r>
+        <w:rPr>
+          <w:sz w:val="28"/>
+          <w:szCs w:val="28"/>
+        </w:rPr>
+        <w:t xml:space="preserve">  float</w:t>
+      </w:r>
       <w:proofErr w:type="gramEnd"/>
+      <w:r>
+        <w:rPr>
+          <w:sz w:val="28"/>
+          <w:szCs w:val="28"/>
+        </w:rPr>
+        <w:t xml:space="preserve">  double  char </w:t>
+      </w:r>
+    </w:p>
+    <w:p>
+      <w:pPr>
+        <w:pStyle w:val="ListParagraph"/>
+        <w:rPr>
+          <w:sz w:val="28"/>
+          <w:szCs w:val="28"/>
+        </w:rPr>
+      </w:pPr>
+      <w:r>
+        <w:rPr>
+          <w:sz w:val="28"/>
+          <w:szCs w:val="28"/>
+        </w:rPr>
+        <w:t>Qualifiers: long</w:t>
+      </w:r>
+      <w:proofErr w:type="gramStart"/>
+      <w:r>
+        <w:rPr>
+          <w:sz w:val="28"/>
+          <w:szCs w:val="28"/>
+        </w:rPr>
+        <w:t>,  long</w:t>
+      </w:r>
+      <w:proofErr w:type="gramEnd"/>
+      <w:r>
+        <w:rPr>
+          <w:sz w:val="28"/>
+          <w:szCs w:val="28"/>
+        </w:rPr>
+        <w:t xml:space="preserve"> </w:t>
+      </w:r>
+      <w:proofErr w:type="spellStart"/>
+      <w:r>
+        <w:rPr>
+          <w:sz w:val="28"/>
+          <w:szCs w:val="28"/>
+        </w:rPr>
+        <w:t>long</w:t>
+      </w:r>
+      <w:proofErr w:type="spellEnd"/>
+      <w:r>
+        <w:rPr>
+          <w:sz w:val="28"/>
+          <w:szCs w:val="28"/>
+        </w:rPr>
+        <w:t>,  short , signed,  unsigned</w:t>
+      </w:r>
+    </w:p>
+    <w:p>
+      <w:pPr>
+        <w:pStyle w:val="ListParagraph"/>
+        <w:rPr>
+          <w:sz w:val="28"/>
+          <w:szCs w:val="28"/>
+        </w:rPr>
+      </w:pPr>
+    </w:p>
+    <w:p>
+      <w:pPr>
+        <w:pStyle w:val="ListParagraph"/>
+        <w:rPr>
+          <w:sz w:val="28"/>
+          <w:szCs w:val="28"/>
+        </w:rPr>
+      </w:pPr>
+      <w:r>
+        <w:rPr>
+          <w:sz w:val="28"/>
+          <w:szCs w:val="28"/>
+        </w:rPr>
+        <w:t xml:space="preserve">With these, you can get long </w:t>
+      </w:r>
+      <w:proofErr w:type="spellStart"/>
+      <w:r>
+        <w:rPr>
+          <w:sz w:val="28"/>
+          <w:szCs w:val="28"/>
+        </w:rPr>
+        <w:t>int</w:t>
+      </w:r>
+      <w:proofErr w:type="spellEnd"/>
+      <w:proofErr w:type="gramStart"/>
+      <w:r>
+        <w:rPr>
+          <w:sz w:val="28"/>
+          <w:szCs w:val="28"/>
+        </w:rPr>
+        <w:t>,  long</w:t>
+      </w:r>
+      <w:proofErr w:type="gramEnd"/>
+      <w:r>
+        <w:rPr>
+          <w:sz w:val="28"/>
+          <w:szCs w:val="28"/>
+        </w:rPr>
+        <w:t xml:space="preserve"> </w:t>
+      </w:r>
+      <w:proofErr w:type="spellStart"/>
+      <w:r>
+        <w:rPr>
+          <w:sz w:val="28"/>
+          <w:szCs w:val="28"/>
+        </w:rPr>
+        <w:t>long</w:t>
+      </w:r>
+      <w:proofErr w:type="spellEnd"/>
+      <w:r>
+        <w:rPr>
+          <w:sz w:val="28"/>
+          <w:szCs w:val="28"/>
+        </w:rPr>
+        <w:t xml:space="preserve"> </w:t>
+      </w:r>
+      <w:proofErr w:type="spellStart"/>
+      <w:r>
+        <w:rPr>
+          <w:sz w:val="28"/>
+          <w:szCs w:val="28"/>
+        </w:rPr>
+        <w:t>int</w:t>
+      </w:r>
+      <w:proofErr w:type="spellEnd"/>
+      <w:r>
+        <w:rPr>
+          <w:sz w:val="28"/>
+          <w:szCs w:val="28"/>
+        </w:rPr>
+        <w:t xml:space="preserve">, long double </w:t>
+      </w:r>
+      <w:proofErr w:type="spellStart"/>
+      <w:r>
+        <w:rPr>
+          <w:sz w:val="28"/>
+          <w:szCs w:val="28"/>
+        </w:rPr>
+        <w:t>etc</w:t>
+      </w:r>
+      <w:proofErr w:type="spellEnd"/>
+      <w:r>
+        <w:rPr>
+          <w:sz w:val="28"/>
+          <w:szCs w:val="28"/>
+        </w:rPr>
+        <w:t xml:space="preserve"> which will have greater range.</w:t>
+      </w:r>
+    </w:p>
+    <w:p>
+      <w:pPr>
+        <w:pStyle w:val="ListParagraph"/>
+        <w:rPr>
+          <w:sz w:val="28"/>
+          <w:szCs w:val="28"/>
+        </w:rPr>
+      </w:pPr>
+      <w:r>
+        <w:rPr>
+          <w:sz w:val="28"/>
+          <w:szCs w:val="28"/>
+        </w:rPr>
+        <w:t>With these qualifiers, the output format will change also:</w:t>
+      </w:r>
+    </w:p>
+    <w:p>
+      <w:pPr>
+        <w:pStyle w:val="ListParagraph"/>
+        <w:rPr>
+          <w:sz w:val="28"/>
+          <w:szCs w:val="28"/>
+        </w:rPr>
+      </w:pPr>
+      <w:proofErr w:type="gramStart"/>
+      <w:r>
+        <w:rPr>
+          <w:sz w:val="28"/>
+          <w:szCs w:val="28"/>
+        </w:rPr>
+        <w:t>char</w:t>
+      </w:r>
+      <w:proofErr w:type="gramEnd"/>
+      <w:r>
+        <w:rPr>
+          <w:sz w:val="28"/>
+          <w:szCs w:val="28"/>
+        </w:rPr>
+        <w:t xml:space="preserve">  </w:t>
+      </w:r>
+      <w:r>
+        <w:rPr>
+          <w:sz w:val="28"/>
+          <w:szCs w:val="28"/>
+        </w:rPr>
+        <w:tab/>
+      </w:r>
+      <w:r>
+        <w:rPr>
+          <w:sz w:val="28"/>
+          <w:szCs w:val="28"/>
+        </w:rPr>
+        <w:tab/>
+      </w:r>
+      <w:r>
+        <w:rPr>
+          <w:sz w:val="28"/>
+          <w:szCs w:val="28"/>
+        </w:rPr>
+        <w:tab/>
+      </w:r>
+      <w:r>
+        <w:rPr>
+          <w:sz w:val="28"/>
+          <w:szCs w:val="28"/>
+        </w:rPr>
+        <w:tab/>
+        <w:t xml:space="preserve"> %c</w:t>
+      </w:r>
+    </w:p>
+    <w:p>
+      <w:pPr>
+        <w:pStyle w:val="ListParagraph"/>
+        <w:rPr>
+          <w:sz w:val="28"/>
+          <w:szCs w:val="28"/>
+        </w:rPr>
+      </w:pPr>
+      <w:proofErr w:type="gramStart"/>
+      <w:r>
+        <w:rPr>
+          <w:sz w:val="28"/>
+          <w:szCs w:val="28"/>
+        </w:rPr>
+        <w:t>short</w:t>
+      </w:r>
+      <w:proofErr w:type="gramEnd"/>
+      <w:r>
+        <w:rPr>
+          <w:sz w:val="28"/>
+          <w:szCs w:val="28"/>
+        </w:rPr>
+        <w:t xml:space="preserve"> char</w:t>
+      </w:r>
+      <w:r>
+        <w:rPr>
+          <w:sz w:val="28"/>
+          <w:szCs w:val="28"/>
+        </w:rPr>
+        <w:tab/>
+      </w:r>
+      <w:r>
+        <w:rPr>
+          <w:sz w:val="28"/>
+          <w:szCs w:val="28"/>
+        </w:rPr>
+        <w:tab/>
+      </w:r>
+      <w:r>
+        <w:rPr>
+          <w:sz w:val="28"/>
+          <w:szCs w:val="28"/>
+        </w:rPr>
+        <w:tab/>
+        <w:t xml:space="preserve"> %</w:t>
+      </w:r>
+      <w:proofErr w:type="spellStart"/>
+      <w:r>
+        <w:rPr>
+          <w:sz w:val="28"/>
+          <w:szCs w:val="28"/>
+        </w:rPr>
+        <w:t>sc</w:t>
+      </w:r>
+      <w:proofErr w:type="spellEnd"/>
+    </w:p>
+    <w:p>
+      <w:pPr>
+        <w:pStyle w:val="ListParagraph"/>
+        <w:rPr>
+          <w:sz w:val="28"/>
+          <w:szCs w:val="28"/>
+        </w:rPr>
+      </w:pPr>
+      <w:proofErr w:type="spellStart"/>
+      <w:proofErr w:type="gramStart"/>
+      <w:r>
+        <w:rPr>
+          <w:sz w:val="28"/>
+          <w:szCs w:val="28"/>
+        </w:rPr>
+        <w:t>int</w:t>
+      </w:r>
+      <w:proofErr w:type="spellEnd"/>
+      <w:proofErr w:type="gramEnd"/>
+      <w:r>
+        <w:rPr>
+          <w:sz w:val="28"/>
+          <w:szCs w:val="28"/>
+        </w:rPr>
+        <w:tab/>
+      </w:r>
+      <w:r>
+        <w:rPr>
+          <w:sz w:val="28"/>
+          <w:szCs w:val="28"/>
+        </w:rPr>
+        <w:tab/>
+      </w:r>
+      <w:r>
+        <w:rPr>
+          <w:sz w:val="28"/>
+          <w:szCs w:val="28"/>
+        </w:rPr>
+        <w:tab/>
+      </w:r>
+      <w:r>
+        <w:rPr>
+          <w:sz w:val="28"/>
+          <w:szCs w:val="28"/>
+        </w:rPr>
+        <w:tab/>
+        <w:t>%</w:t>
+      </w:r>
+      <w:proofErr w:type="spellStart"/>
+      <w:r>
+        <w:rPr>
+          <w:sz w:val="28"/>
+          <w:szCs w:val="28"/>
+        </w:rPr>
+        <w:t>i</w:t>
+      </w:r>
+      <w:proofErr w:type="spellEnd"/>
+      <w:r>
+        <w:rPr>
+          <w:sz w:val="28"/>
+          <w:szCs w:val="28"/>
+        </w:rPr>
+        <w:t>, %x, %o</w:t>
+      </w:r>
+    </w:p>
+    <w:p>
+      <w:pPr>
+        <w:pStyle w:val="ListParagraph"/>
+        <w:rPr>
+          <w:sz w:val="28"/>
+          <w:szCs w:val="28"/>
+        </w:rPr>
+      </w:pPr>
+      <w:proofErr w:type="gramStart"/>
+      <w:r>
+        <w:rPr>
+          <w:sz w:val="28"/>
+          <w:szCs w:val="28"/>
+        </w:rPr>
+        <w:t>long</w:t>
+      </w:r>
+      <w:proofErr w:type="gramEnd"/>
+      <w:r>
+        <w:rPr>
+          <w:sz w:val="28"/>
+          <w:szCs w:val="28"/>
+        </w:rPr>
+        <w:t xml:space="preserve"> </w:t>
+      </w:r>
+      <w:proofErr w:type="spellStart"/>
+      <w:r>
+        <w:rPr>
+          <w:sz w:val="28"/>
+          <w:szCs w:val="28"/>
+        </w:rPr>
+        <w:t>int</w:t>
+      </w:r>
+      <w:proofErr w:type="spellEnd"/>
+      <w:r>
+        <w:rPr>
+          <w:sz w:val="28"/>
+          <w:szCs w:val="28"/>
+        </w:rPr>
+        <w:tab/>
+      </w:r>
+      <w:r>
+        <w:rPr>
+          <w:sz w:val="28"/>
+          <w:szCs w:val="28"/>
+        </w:rPr>
+        <w:tab/>
+      </w:r>
+      <w:r>
+        <w:rPr>
+          <w:sz w:val="28"/>
+          <w:szCs w:val="28"/>
+        </w:rPr>
+        <w:tab/>
+        <w:t>%li</w:t>
+      </w:r>
+    </w:p>
+    <w:p>
+      <w:pPr>
+        <w:pStyle w:val="ListParagraph"/>
+        <w:rPr>
+          <w:sz w:val="28"/>
+          <w:szCs w:val="28"/>
+        </w:rPr>
+      </w:pPr>
+      <w:proofErr w:type="gramStart"/>
+      <w:r>
+        <w:rPr>
+          <w:sz w:val="28"/>
+          <w:szCs w:val="28"/>
+        </w:rPr>
+        <w:t>long</w:t>
+      </w:r>
+      <w:proofErr w:type="gramEnd"/>
+      <w:r>
+        <w:rPr>
+          <w:sz w:val="28"/>
+          <w:szCs w:val="28"/>
+        </w:rPr>
+        <w:t xml:space="preserve"> </w:t>
+      </w:r>
+      <w:proofErr w:type="spellStart"/>
+      <w:r>
+        <w:rPr>
+          <w:sz w:val="28"/>
+          <w:szCs w:val="28"/>
+        </w:rPr>
+        <w:t>long</w:t>
+      </w:r>
+      <w:proofErr w:type="spellEnd"/>
+      <w:r>
+        <w:rPr>
+          <w:sz w:val="28"/>
+          <w:szCs w:val="28"/>
+        </w:rPr>
+        <w:t xml:space="preserve"> </w:t>
+      </w:r>
+      <w:proofErr w:type="spellStart"/>
+      <w:r>
+        <w:rPr>
+          <w:sz w:val="28"/>
+          <w:szCs w:val="28"/>
+        </w:rPr>
+        <w:t>int</w:t>
+      </w:r>
+      <w:proofErr w:type="spellEnd"/>
+      <w:r>
+        <w:rPr>
+          <w:sz w:val="28"/>
+          <w:szCs w:val="28"/>
+        </w:rPr>
+        <w:tab/>
+      </w:r>
+      <w:r>
+        <w:rPr>
+          <w:sz w:val="28"/>
+          <w:szCs w:val="28"/>
+        </w:rPr>
+        <w:tab/>
+        <w:t>%</w:t>
+      </w:r>
+      <w:proofErr w:type="spellStart"/>
+      <w:r>
+        <w:rPr>
+          <w:sz w:val="28"/>
+          <w:szCs w:val="28"/>
+        </w:rPr>
+        <w:t>lli</w:t>
+      </w:r>
+      <w:proofErr w:type="spellEnd"/>
+    </w:p>
+    <w:p>
+      <w:pPr>
+        <w:pStyle w:val="ListParagraph"/>
+        <w:rPr>
+          <w:sz w:val="28"/>
+          <w:szCs w:val="28"/>
+        </w:rPr>
+      </w:pPr>
+      <w:proofErr w:type="gramStart"/>
+      <w:r>
+        <w:rPr>
+          <w:sz w:val="28"/>
+          <w:szCs w:val="28"/>
+        </w:rPr>
+        <w:t>id</w:t>
+      </w:r>
+      <w:proofErr w:type="gramEnd"/>
+      <w:r>
+        <w:rPr>
+          <w:sz w:val="28"/>
+          <w:szCs w:val="28"/>
+        </w:rPr>
+        <w:t xml:space="preserve"> </w:t>
+      </w:r>
+      <w:r>
+        <w:rPr>
+          <w:sz w:val="28"/>
+          <w:szCs w:val="28"/>
+        </w:rPr>
+        <w:tab/>
+      </w:r>
+      <w:r>
+        <w:rPr>
+          <w:sz w:val="28"/>
+          <w:szCs w:val="28"/>
+        </w:rPr>
+        <w:tab/>
+      </w:r>
+      <w:r>
+        <w:rPr>
+          <w:sz w:val="28"/>
+          <w:szCs w:val="28"/>
+        </w:rPr>
+        <w:tab/>
+      </w:r>
+      <w:r>
+        <w:rPr>
+          <w:sz w:val="28"/>
+          <w:szCs w:val="28"/>
+        </w:rPr>
+        <w:tab/>
+        <w:t>%p</w:t>
+      </w:r>
+    </w:p>
+    <w:p>
+      <w:pPr>
+        <w:pStyle w:val="ListParagraph"/>
+        <w:rPr>
+          <w:sz w:val="28"/>
+          <w:szCs w:val="28"/>
+        </w:rPr>
+      </w:pPr>
     </w:p>
     <w:p>
       <w:pPr>
@@ -1485,16 +2058,366 @@
           <w:szCs w:val="28"/>
         </w:rPr>
       </w:pPr>
-      <w:proofErr w:type="spellStart"/>
+      <w:r>
+        <w:rPr>
+          <w:sz w:val="28"/>
+          <w:szCs w:val="28"/>
+        </w:rPr>
+        <w:t xml:space="preserve">Type id is used to store an object of any type, so it’s a generic object type, which is also the </w:t>
+      </w:r>
+      <w:r>
+        <w:rPr>
+          <w:b/>
+          <w:sz w:val="28"/>
+          <w:szCs w:val="28"/>
+        </w:rPr>
+        <w:t>basis</w:t>
+      </w:r>
+      <w:r>
+        <w:rPr>
+          <w:b/>
+          <w:sz w:val="28"/>
+          <w:szCs w:val="28"/>
+        </w:rPr>
+        <w:t xml:space="preserve"> </w:t>
+      </w:r>
+      <w:r>
+        <w:rPr>
+          <w:sz w:val="28"/>
+          <w:szCs w:val="28"/>
+        </w:rPr>
+        <w:t>for very important features in Objective-C kno</w:t>
+      </w:r>
+      <w:bookmarkStart w:id="0" w:name="_GoBack"/>
+      <w:bookmarkEnd w:id="0"/>
+      <w:r>
+        <w:rPr>
+          <w:sz w:val="28"/>
+          <w:szCs w:val="28"/>
+        </w:rPr>
+        <w:t xml:space="preserve">wn as </w:t>
+      </w:r>
+      <w:r>
+        <w:rPr>
+          <w:b/>
+          <w:sz w:val="28"/>
+          <w:szCs w:val="28"/>
+        </w:rPr>
+        <w:t>polymorphism</w:t>
+      </w:r>
+      <w:r>
+        <w:rPr>
+          <w:sz w:val="28"/>
+          <w:szCs w:val="28"/>
+        </w:rPr>
+        <w:t xml:space="preserve"> and </w:t>
+      </w:r>
+      <w:r>
+        <w:rPr>
+          <w:b/>
+          <w:sz w:val="28"/>
+          <w:szCs w:val="28"/>
+        </w:rPr>
+        <w:t>dynamic binding</w:t>
+      </w:r>
+      <w:r>
+        <w:rPr>
+          <w:sz w:val="28"/>
+          <w:szCs w:val="28"/>
+        </w:rPr>
+        <w:t>.</w:t>
+      </w:r>
+    </w:p>
+    <w:p>
+      <w:pPr>
+        <w:pStyle w:val="ListParagraph"/>
+        <w:rPr>
+          <w:sz w:val="28"/>
+          <w:szCs w:val="28"/>
+        </w:rPr>
+      </w:pPr>
+    </w:p>
+    <w:p>
+      <w:pPr>
+        <w:pStyle w:val="ListParagraph"/>
+        <w:numPr>
+          <w:ilvl w:val="0"/>
+          <w:numId w:val="1"/>
+        </w:numPr>
+        <w:rPr>
+          <w:sz w:val="28"/>
+          <w:szCs w:val="28"/>
+        </w:rPr>
+      </w:pPr>
+    </w:p>
+    <w:p>
+      <w:pPr>
+        <w:pStyle w:val="ListParagraph"/>
+        <w:numPr>
+          <w:ilvl w:val="0"/>
+          <w:numId w:val="1"/>
+        </w:numPr>
+        <w:rPr>
+          <w:sz w:val="28"/>
+          <w:szCs w:val="28"/>
+        </w:rPr>
+      </w:pPr>
+      <w:proofErr w:type="spellStart"/>
+      <w:r>
+        <w:rPr>
+          <w:sz w:val="28"/>
+          <w:szCs w:val="28"/>
+        </w:rPr>
+        <w:t>Dd</w:t>
+      </w:r>
+      <w:proofErr w:type="spellEnd"/>
+    </w:p>
+    <w:p>
+      <w:pPr>
+        <w:pStyle w:val="ListParagraph"/>
+        <w:numPr>
+          <w:ilvl w:val="0"/>
+          <w:numId w:val="1"/>
+        </w:numPr>
+        <w:rPr>
+          <w:sz w:val="28"/>
+          <w:szCs w:val="28"/>
+        </w:rPr>
+      </w:pPr>
+      <w:proofErr w:type="spellStart"/>
+      <w:r>
+        <w:rPr>
+          <w:sz w:val="28"/>
+          <w:szCs w:val="28"/>
+        </w:rPr>
+        <w:t>Dd</w:t>
+      </w:r>
+      <w:proofErr w:type="spellEnd"/>
+    </w:p>
+    <w:p>
+      <w:pPr>
+        <w:pStyle w:val="ListParagraph"/>
+        <w:numPr>
+          <w:ilvl w:val="0"/>
+          <w:numId w:val="1"/>
+        </w:numPr>
+        <w:rPr>
+          <w:sz w:val="28"/>
+          <w:szCs w:val="28"/>
+        </w:rPr>
+      </w:pPr>
+      <w:proofErr w:type="spellStart"/>
+      <w:r>
+        <w:rPr>
+          <w:sz w:val="28"/>
+          <w:szCs w:val="28"/>
+        </w:rPr>
+        <w:t>Dd</w:t>
+      </w:r>
+      <w:proofErr w:type="spellEnd"/>
+    </w:p>
+    <w:p>
+      <w:pPr>
+        <w:pStyle w:val="ListParagraph"/>
+        <w:numPr>
+          <w:ilvl w:val="0"/>
+          <w:numId w:val="1"/>
+        </w:numPr>
+        <w:rPr>
+          <w:sz w:val="28"/>
+          <w:szCs w:val="28"/>
+        </w:rPr>
+      </w:pPr>
+      <w:r>
+        <w:rPr>
+          <w:sz w:val="28"/>
+          <w:szCs w:val="28"/>
+        </w:rPr>
+        <w:t>D</w:t>
+      </w:r>
+    </w:p>
+    <w:p>
+      <w:pPr>
+        <w:pStyle w:val="ListParagraph"/>
+        <w:numPr>
+          <w:ilvl w:val="0"/>
+          <w:numId w:val="1"/>
+        </w:numPr>
+        <w:rPr>
+          <w:sz w:val="28"/>
+          <w:szCs w:val="28"/>
+        </w:rPr>
+      </w:pPr>
+      <w:r>
+        <w:rPr>
+          <w:sz w:val="28"/>
+          <w:szCs w:val="28"/>
+        </w:rPr>
+        <w:t>D</w:t>
+      </w:r>
+    </w:p>
+    <w:p>
+      <w:pPr>
+        <w:pStyle w:val="ListParagraph"/>
+        <w:numPr>
+          <w:ilvl w:val="0"/>
+          <w:numId w:val="1"/>
+        </w:numPr>
+        <w:rPr>
+          <w:sz w:val="28"/>
+          <w:szCs w:val="28"/>
+        </w:rPr>
+      </w:pPr>
+      <w:r>
+        <w:rPr>
+          <w:sz w:val="28"/>
+          <w:szCs w:val="28"/>
+        </w:rPr>
+        <w:t>D</w:t>
+      </w:r>
+    </w:p>
+    <w:p>
+      <w:pPr>
+        <w:pStyle w:val="ListParagraph"/>
+        <w:numPr>
+          <w:ilvl w:val="0"/>
+          <w:numId w:val="1"/>
+        </w:numPr>
+        <w:rPr>
+          <w:sz w:val="28"/>
+          <w:szCs w:val="28"/>
+        </w:rPr>
+      </w:pPr>
+      <w:r>
+        <w:rPr>
+          <w:sz w:val="28"/>
+          <w:szCs w:val="28"/>
+        </w:rPr>
+        <w:t>D</w:t>
+      </w:r>
+    </w:p>
+    <w:p>
+      <w:pPr>
+        <w:pStyle w:val="ListParagraph"/>
+        <w:numPr>
+          <w:ilvl w:val="0"/>
+          <w:numId w:val="1"/>
+        </w:numPr>
+        <w:rPr>
+          <w:sz w:val="28"/>
+          <w:szCs w:val="28"/>
+        </w:rPr>
+      </w:pPr>
+      <w:proofErr w:type="spellStart"/>
+      <w:r>
+        <w:rPr>
+          <w:sz w:val="28"/>
+          <w:szCs w:val="28"/>
+        </w:rPr>
+        <w:t>Dd</w:t>
+      </w:r>
+      <w:proofErr w:type="spellEnd"/>
+    </w:p>
+    <w:p>
+      <w:pPr>
+        <w:pStyle w:val="ListParagraph"/>
+        <w:numPr>
+          <w:ilvl w:val="0"/>
+          <w:numId w:val="1"/>
+        </w:numPr>
+        <w:rPr>
+          <w:sz w:val="28"/>
+          <w:szCs w:val="28"/>
+        </w:rPr>
+      </w:pPr>
+      <w:r>
+        <w:rPr>
+          <w:sz w:val="28"/>
+          <w:szCs w:val="28"/>
+        </w:rPr>
+        <w:t>D</w:t>
+      </w:r>
+    </w:p>
+    <w:p>
+      <w:pPr>
+        <w:pStyle w:val="ListParagraph"/>
+        <w:numPr>
+          <w:ilvl w:val="0"/>
+          <w:numId w:val="1"/>
+        </w:numPr>
+        <w:rPr>
+          <w:sz w:val="28"/>
+          <w:szCs w:val="28"/>
+        </w:rPr>
+      </w:pPr>
+      <w:r>
+        <w:rPr>
+          <w:sz w:val="28"/>
+          <w:szCs w:val="28"/>
+        </w:rPr>
+        <w:t>D</w:t>
+      </w:r>
+    </w:p>
+    <w:p>
+      <w:pPr>
+        <w:pStyle w:val="ListParagraph"/>
+        <w:numPr>
+          <w:ilvl w:val="0"/>
+          <w:numId w:val="1"/>
+        </w:numPr>
+        <w:rPr>
+          <w:sz w:val="28"/>
+          <w:szCs w:val="28"/>
+        </w:rPr>
+      </w:pPr>
+      <w:r>
+        <w:rPr>
+          <w:sz w:val="28"/>
+          <w:szCs w:val="28"/>
+        </w:rPr>
+        <w:t>D</w:t>
+      </w:r>
+    </w:p>
+    <w:p>
+      <w:pPr>
+        <w:pStyle w:val="ListParagraph"/>
+        <w:numPr>
+          <w:ilvl w:val="0"/>
+          <w:numId w:val="1"/>
+        </w:numPr>
+        <w:rPr>
+          <w:sz w:val="28"/>
+          <w:szCs w:val="28"/>
+        </w:rPr>
+      </w:pPr>
+      <w:r>
+        <w:rPr>
+          <w:sz w:val="28"/>
+          <w:szCs w:val="28"/>
+        </w:rPr>
+        <w:t>D</w:t>
+      </w:r>
+    </w:p>
+    <w:p>
+      <w:pPr>
+        <w:pStyle w:val="ListParagraph"/>
+        <w:numPr>
+          <w:ilvl w:val="0"/>
+          <w:numId w:val="1"/>
+        </w:numPr>
+        <w:rPr>
+          <w:sz w:val="28"/>
+          <w:szCs w:val="28"/>
+        </w:rPr>
+      </w:pPr>
       <w:proofErr w:type="gramStart"/>
       <w:r>
         <w:rPr>
           <w:sz w:val="28"/>
           <w:szCs w:val="28"/>
         </w:rPr>
-        <w:t>dfdf</w:t>
-      </w:r>
-      <w:proofErr w:type="spellEnd"/>
+        <w:t>d</w:t>
+      </w:r>
       <w:proofErr w:type="gramEnd"/>
     </w:p>
     <w:sectPr>

</xml_diff>

<commit_message>
learn for objective c
</commit_message>
<xml_diff>
--- a/ObjectiveC.docx
+++ b/ObjectiveC.docx
@@ -3033,19 +3033,27 @@
       <w:pPr>
         <w:pStyle w:val="ListParagraph"/>
         <w:rPr>
+          <w:sz w:val="28"/>
+          <w:szCs w:val="28"/>
+          <w:lang w:eastAsia="zh-CN"/>
+        </w:rPr>
+      </w:pPr>
+      <w:r>
+        <w:rPr>
+          <w:sz w:val="28"/>
+          <w:szCs w:val="28"/>
+          <w:lang w:eastAsia="zh-CN"/>
+        </w:rPr>
+        <w:t>extension</w:t>
+      </w:r>
+      <w:r>
+        <w:rPr>
           <w:rFonts w:hint="eastAsia"/>
           <w:sz w:val="28"/>
           <w:szCs w:val="28"/>
           <w:lang w:eastAsia="zh-CN"/>
         </w:rPr>
-      </w:pPr>
-      <w:r>
-        <w:rPr>
-          <w:sz w:val="28"/>
-          <w:szCs w:val="28"/>
-          <w:lang w:eastAsia="zh-CN"/>
-        </w:rPr>
-        <w:t>extension</w:t>
+        <w:t xml:space="preserve"> </w:t>
       </w:r>
       <w:r>
         <w:rPr>
@@ -3054,6 +3062,96 @@
           <w:szCs w:val="28"/>
           <w:lang w:eastAsia="zh-CN"/>
         </w:rPr>
+        <w:t>提供</w:t>
+      </w:r>
+      <w:r>
+        <w:rPr>
+          <w:rFonts w:hint="eastAsia"/>
+          <w:sz w:val="28"/>
+          <w:szCs w:val="28"/>
+          <w:lang w:eastAsia="zh-CN"/>
+        </w:rPr>
+        <w:t>了一种数据封装的手段，</w:t>
+      </w:r>
+      <w:r>
+        <w:rPr>
+          <w:rFonts w:hint="eastAsia"/>
+          <w:sz w:val="28"/>
+          <w:szCs w:val="28"/>
+          <w:lang w:eastAsia="zh-CN"/>
+        </w:rPr>
+        <w:t xml:space="preserve"> extension</w:t>
+      </w:r>
+      <w:r>
+        <w:rPr>
+          <w:rFonts w:hint="eastAsia"/>
+          <w:sz w:val="28"/>
+          <w:szCs w:val="28"/>
+          <w:lang w:eastAsia="zh-CN"/>
+        </w:rPr>
+        <w:t>里定</w:t>
+      </w:r>
+      <w:r>
+        <w:rPr>
+          <w:rFonts w:ascii="宋体" w:eastAsia="宋体" w:hAnsi="宋体" w:cs="宋体" w:hint="eastAsia"/>
+          <w:sz w:val="28"/>
+          <w:szCs w:val="28"/>
+          <w:lang w:eastAsia="zh-CN"/>
+        </w:rPr>
+        <w:t>义</w:t>
+      </w:r>
+      <w:r>
+        <w:rPr>
+          <w:rFonts w:hint="eastAsia"/>
+          <w:sz w:val="28"/>
+          <w:szCs w:val="28"/>
+          <w:lang w:eastAsia="zh-CN"/>
+        </w:rPr>
+        <w:t>的</w:t>
+      </w:r>
+      <w:r>
+        <w:rPr>
+          <w:rFonts w:ascii="宋体" w:eastAsia="宋体" w:hAnsi="宋体" w:cs="宋体" w:hint="eastAsia"/>
+          <w:sz w:val="28"/>
+          <w:szCs w:val="28"/>
+          <w:lang w:eastAsia="zh-CN"/>
+        </w:rPr>
+        <w:t>东</w:t>
+      </w:r>
+      <w:r>
+        <w:rPr>
+          <w:rFonts w:hint="eastAsia"/>
+          <w:sz w:val="28"/>
+          <w:szCs w:val="28"/>
+          <w:lang w:eastAsia="zh-CN"/>
+        </w:rPr>
+        <w:t>西在主要</w:t>
+      </w:r>
+      <w:r>
+        <w:rPr>
+          <w:rFonts w:ascii="宋体" w:eastAsia="宋体" w:hAnsi="宋体" w:cs="宋体" w:hint="eastAsia"/>
+          <w:sz w:val="28"/>
+          <w:szCs w:val="28"/>
+          <w:lang w:eastAsia="zh-CN"/>
+        </w:rPr>
+        <w:t>类实现</w:t>
+      </w:r>
+      <w:r>
+        <w:rPr>
+          <w:rFonts w:hint="eastAsia"/>
+          <w:sz w:val="28"/>
+          <w:szCs w:val="28"/>
+          <w:lang w:eastAsia="zh-CN"/>
+        </w:rPr>
+        <w:t>提供，</w:t>
+      </w:r>
+      <w:r>
+        <w:rPr>
+          <w:rFonts w:hint="eastAsia"/>
+          <w:sz w:val="28"/>
+          <w:szCs w:val="28"/>
+          <w:lang w:eastAsia="zh-CN"/>
+        </w:rPr>
         <w:t xml:space="preserve"> </w:t>
       </w:r>
       <w:r>
@@ -3063,7 +3161,16 @@
           <w:szCs w:val="28"/>
           <w:lang w:eastAsia="zh-CN"/>
         </w:rPr>
-        <w:t>提供</w:t>
+        <w:t>但是</w:t>
+      </w:r>
+      <w:r>
+        <w:rPr>
+          <w:rFonts w:ascii="宋体" w:eastAsia="宋体" w:hAnsi="宋体" w:cs="宋体" w:hint="eastAsia"/>
+          <w:sz w:val="28"/>
+          <w:szCs w:val="28"/>
+          <w:lang w:eastAsia="zh-CN"/>
+        </w:rPr>
+        <w:t>类</w:t>
       </w:r>
       <w:r>
         <w:rPr>
@@ -3072,7 +3179,16 @@
           <w:szCs w:val="28"/>
           <w:lang w:eastAsia="zh-CN"/>
         </w:rPr>
-        <w:t>了一种数据封装的手段，</w:t>
+        <w:t>的接口里不提供</w:t>
+      </w:r>
+      <w:r>
+        <w:rPr>
+          <w:rFonts w:ascii="宋体" w:eastAsia="宋体" w:hAnsi="宋体" w:cs="宋体" w:hint="eastAsia"/>
+          <w:sz w:val="28"/>
+          <w:szCs w:val="28"/>
+          <w:lang w:eastAsia="zh-CN"/>
+        </w:rPr>
+        <w:t>这</w:t>
       </w:r>
       <w:r>
         <w:rPr>
@@ -3081,7 +3197,16 @@
           <w:szCs w:val="28"/>
           <w:lang w:eastAsia="zh-CN"/>
         </w:rPr>
-        <w:t xml:space="preserve"> extension</w:t>
+        <w:t>些</w:t>
+      </w:r>
+      <w:r>
+        <w:rPr>
+          <w:rFonts w:ascii="宋体" w:eastAsia="宋体" w:hAnsi="宋体" w:cs="宋体" w:hint="eastAsia"/>
+          <w:sz w:val="28"/>
+          <w:szCs w:val="28"/>
+          <w:lang w:eastAsia="zh-CN"/>
+        </w:rPr>
+        <w:t>东</w:t>
       </w:r>
       <w:r>
         <w:rPr>
@@ -3090,7 +3215,25 @@
           <w:szCs w:val="28"/>
           <w:lang w:eastAsia="zh-CN"/>
         </w:rPr>
-        <w:t>里定</w:t>
+        <w:t>西，</w:t>
+      </w:r>
+      <w:r>
+        <w:rPr>
+          <w:rFonts w:hint="eastAsia"/>
+          <w:sz w:val="28"/>
+          <w:szCs w:val="28"/>
+          <w:lang w:eastAsia="zh-CN"/>
+        </w:rPr>
+        <w:t xml:space="preserve"> </w:t>
+      </w:r>
+      <w:r>
+        <w:rPr>
+          <w:rFonts w:hint="eastAsia"/>
+          <w:sz w:val="28"/>
+          <w:szCs w:val="28"/>
+          <w:lang w:eastAsia="zh-CN"/>
+        </w:rPr>
+        <w:t>因此</w:t>
       </w:r>
       <w:r>
         <w:rPr>
@@ -3099,6 +3242,70 @@
           <w:szCs w:val="28"/>
           <w:lang w:eastAsia="zh-CN"/>
         </w:rPr>
+        <w:t>类</w:t>
+      </w:r>
+      <w:r>
+        <w:rPr>
+          <w:rFonts w:hint="eastAsia"/>
+          <w:sz w:val="28"/>
+          <w:szCs w:val="28"/>
+          <w:lang w:eastAsia="zh-CN"/>
+        </w:rPr>
+        <w:t>的使用者无法看</w:t>
+      </w:r>
+      <w:r>
+        <w:rPr>
+          <w:rFonts w:ascii="宋体" w:eastAsia="宋体" w:hAnsi="宋体" w:cs="宋体" w:hint="eastAsia"/>
+          <w:sz w:val="28"/>
+          <w:szCs w:val="28"/>
+          <w:lang w:eastAsia="zh-CN"/>
+        </w:rPr>
+        <w:t>见这</w:t>
+      </w:r>
+      <w:r>
+        <w:rPr>
+          <w:rFonts w:hint="eastAsia"/>
+          <w:sz w:val="28"/>
+          <w:szCs w:val="28"/>
+          <w:lang w:eastAsia="zh-CN"/>
+        </w:rPr>
+        <w:t>些数据！！！！</w:t>
+      </w:r>
+    </w:p>
+    <w:p>
+      <w:pPr>
+        <w:pStyle w:val="ListParagraph"/>
+        <w:rPr>
+          <w:sz w:val="28"/>
+          <w:szCs w:val="28"/>
+          <w:lang w:eastAsia="zh-CN"/>
+        </w:rPr>
+      </w:pPr>
+      <w:r>
+        <w:rPr>
+          <w:rFonts w:hint="eastAsia"/>
+          <w:sz w:val="28"/>
+          <w:szCs w:val="28"/>
+          <w:lang w:eastAsia="zh-CN"/>
+        </w:rPr>
+        <w:t xml:space="preserve">extension </w:t>
+      </w:r>
+      <w:r>
+        <w:rPr>
+          <w:rFonts w:hint="eastAsia"/>
+          <w:sz w:val="28"/>
+          <w:szCs w:val="28"/>
+          <w:lang w:eastAsia="zh-CN"/>
+        </w:rPr>
+        <w:t>定</w:t>
+      </w:r>
+      <w:r>
+        <w:rPr>
+          <w:rFonts w:ascii="宋体" w:eastAsia="宋体" w:hAnsi="宋体" w:cs="宋体" w:hint="eastAsia"/>
+          <w:sz w:val="28"/>
+          <w:szCs w:val="28"/>
+          <w:lang w:eastAsia="zh-CN"/>
+        </w:rPr>
         <w:t>义</w:t>
       </w:r>
       <w:r>
@@ -3108,7 +3315,7 @@
           <w:szCs w:val="28"/>
           <w:lang w:eastAsia="zh-CN"/>
         </w:rPr>
-        <w:t>的</w:t>
+        <w:t>只是定</w:t>
       </w:r>
       <w:r>
         <w:rPr>
@@ -3117,7 +3324,7 @@
           <w:szCs w:val="28"/>
           <w:lang w:eastAsia="zh-CN"/>
         </w:rPr>
-        <w:t>东</w:t>
+        <w:t>义</w:t>
       </w:r>
       <w:r>
         <w:rPr>
@@ -3126,7 +3333,16 @@
           <w:szCs w:val="28"/>
           <w:lang w:eastAsia="zh-CN"/>
         </w:rPr>
-        <w:t>西在主要</w:t>
+        <w:t>接口，</w:t>
+      </w:r>
+      <w:r>
+        <w:rPr>
+          <w:rFonts w:hint="eastAsia"/>
+          <w:sz w:val="28"/>
+          <w:szCs w:val="28"/>
+          <w:lang w:eastAsia="zh-CN"/>
+        </w:rPr>
+        <w:t xml:space="preserve"> </w:t>
       </w:r>
       <w:r>
         <w:rPr>
@@ -3135,6 +3351,42 @@
           <w:szCs w:val="28"/>
           <w:lang w:eastAsia="zh-CN"/>
         </w:rPr>
+        <w:t>实现还</w:t>
+      </w:r>
+      <w:r>
+        <w:rPr>
+          <w:rFonts w:hint="eastAsia"/>
+          <w:sz w:val="28"/>
+          <w:szCs w:val="28"/>
+          <w:lang w:eastAsia="zh-CN"/>
+        </w:rPr>
+        <w:t>必</w:t>
+      </w:r>
+      <w:r>
+        <w:rPr>
+          <w:rFonts w:ascii="宋体" w:eastAsia="宋体" w:hAnsi="宋体" w:cs="宋体" w:hint="eastAsia"/>
+          <w:sz w:val="28"/>
+          <w:szCs w:val="28"/>
+          <w:lang w:eastAsia="zh-CN"/>
+        </w:rPr>
+        <w:t>须</w:t>
+      </w:r>
+      <w:r>
+        <w:rPr>
+          <w:rFonts w:hint="eastAsia"/>
+          <w:sz w:val="28"/>
+          <w:szCs w:val="28"/>
+          <w:lang w:eastAsia="zh-CN"/>
+        </w:rPr>
+        <w:t>是在</w:t>
+      </w:r>
+      <w:r>
+        <w:rPr>
+          <w:rFonts w:ascii="宋体" w:eastAsia="宋体" w:hAnsi="宋体" w:cs="宋体" w:hint="eastAsia"/>
+          <w:sz w:val="28"/>
+          <w:szCs w:val="28"/>
+          <w:lang w:eastAsia="zh-CN"/>
+        </w:rPr>
         <w:t>类实现</w:t>
       </w:r>
       <w:r>
@@ -3144,260 +3396,6 @@
           <w:szCs w:val="28"/>
           <w:lang w:eastAsia="zh-CN"/>
         </w:rPr>
-        <w:t>提供，</w:t>
-      </w:r>
-      <w:r>
-        <w:rPr>
-          <w:rFonts w:hint="eastAsia"/>
-          <w:sz w:val="28"/>
-          <w:szCs w:val="28"/>
-          <w:lang w:eastAsia="zh-CN"/>
-        </w:rPr>
-        <w:t xml:space="preserve"> </w:t>
-      </w:r>
-      <w:r>
-        <w:rPr>
-          <w:rFonts w:hint="eastAsia"/>
-          <w:sz w:val="28"/>
-          <w:szCs w:val="28"/>
-          <w:lang w:eastAsia="zh-CN"/>
-        </w:rPr>
-        <w:t>但是</w:t>
-      </w:r>
-      <w:r>
-        <w:rPr>
-          <w:rFonts w:ascii="宋体" w:eastAsia="宋体" w:hAnsi="宋体" w:cs="宋体" w:hint="eastAsia"/>
-          <w:sz w:val="28"/>
-          <w:szCs w:val="28"/>
-          <w:lang w:eastAsia="zh-CN"/>
-        </w:rPr>
-        <w:t>类</w:t>
-      </w:r>
-      <w:r>
-        <w:rPr>
-          <w:rFonts w:hint="eastAsia"/>
-          <w:sz w:val="28"/>
-          <w:szCs w:val="28"/>
-          <w:lang w:eastAsia="zh-CN"/>
-        </w:rPr>
-        <w:t>的接口里不提供</w:t>
-      </w:r>
-      <w:r>
-        <w:rPr>
-          <w:rFonts w:ascii="宋体" w:eastAsia="宋体" w:hAnsi="宋体" w:cs="宋体" w:hint="eastAsia"/>
-          <w:sz w:val="28"/>
-          <w:szCs w:val="28"/>
-          <w:lang w:eastAsia="zh-CN"/>
-        </w:rPr>
-        <w:t>这</w:t>
-      </w:r>
-      <w:r>
-        <w:rPr>
-          <w:rFonts w:hint="eastAsia"/>
-          <w:sz w:val="28"/>
-          <w:szCs w:val="28"/>
-          <w:lang w:eastAsia="zh-CN"/>
-        </w:rPr>
-        <w:t>些</w:t>
-      </w:r>
-      <w:r>
-        <w:rPr>
-          <w:rFonts w:ascii="宋体" w:eastAsia="宋体" w:hAnsi="宋体" w:cs="宋体" w:hint="eastAsia"/>
-          <w:sz w:val="28"/>
-          <w:szCs w:val="28"/>
-          <w:lang w:eastAsia="zh-CN"/>
-        </w:rPr>
-        <w:t>东</w:t>
-      </w:r>
-      <w:r>
-        <w:rPr>
-          <w:rFonts w:hint="eastAsia"/>
-          <w:sz w:val="28"/>
-          <w:szCs w:val="28"/>
-          <w:lang w:eastAsia="zh-CN"/>
-        </w:rPr>
-        <w:t>西，</w:t>
-      </w:r>
-      <w:r>
-        <w:rPr>
-          <w:rFonts w:hint="eastAsia"/>
-          <w:sz w:val="28"/>
-          <w:szCs w:val="28"/>
-          <w:lang w:eastAsia="zh-CN"/>
-        </w:rPr>
-        <w:t xml:space="preserve"> </w:t>
-      </w:r>
-      <w:r>
-        <w:rPr>
-          <w:rFonts w:hint="eastAsia"/>
-          <w:sz w:val="28"/>
-          <w:szCs w:val="28"/>
-          <w:lang w:eastAsia="zh-CN"/>
-        </w:rPr>
-        <w:t>因此</w:t>
-      </w:r>
-      <w:r>
-        <w:rPr>
-          <w:rFonts w:ascii="宋体" w:eastAsia="宋体" w:hAnsi="宋体" w:cs="宋体" w:hint="eastAsia"/>
-          <w:sz w:val="28"/>
-          <w:szCs w:val="28"/>
-          <w:lang w:eastAsia="zh-CN"/>
-        </w:rPr>
-        <w:t>类</w:t>
-      </w:r>
-      <w:r>
-        <w:rPr>
-          <w:rFonts w:hint="eastAsia"/>
-          <w:sz w:val="28"/>
-          <w:szCs w:val="28"/>
-          <w:lang w:eastAsia="zh-CN"/>
-        </w:rPr>
-        <w:t>的使用者无法看</w:t>
-      </w:r>
-      <w:r>
-        <w:rPr>
-          <w:rFonts w:ascii="宋体" w:eastAsia="宋体" w:hAnsi="宋体" w:cs="宋体" w:hint="eastAsia"/>
-          <w:sz w:val="28"/>
-          <w:szCs w:val="28"/>
-          <w:lang w:eastAsia="zh-CN"/>
-        </w:rPr>
-        <w:t>见这</w:t>
-      </w:r>
-      <w:r>
-        <w:rPr>
-          <w:rFonts w:hint="eastAsia"/>
-          <w:sz w:val="28"/>
-          <w:szCs w:val="28"/>
-          <w:lang w:eastAsia="zh-CN"/>
-        </w:rPr>
-        <w:t>些数据！！！！</w:t>
-      </w:r>
-    </w:p>
-    <w:p>
-      <w:pPr>
-        <w:pStyle w:val="ListParagraph"/>
-        <w:rPr>
-          <w:rFonts w:hint="eastAsia"/>
-          <w:sz w:val="28"/>
-          <w:szCs w:val="28"/>
-          <w:lang w:eastAsia="zh-CN"/>
-        </w:rPr>
-      </w:pPr>
-      <w:r>
-        <w:rPr>
-          <w:rFonts w:hint="eastAsia"/>
-          <w:sz w:val="28"/>
-          <w:szCs w:val="28"/>
-          <w:lang w:eastAsia="zh-CN"/>
-        </w:rPr>
-        <w:t xml:space="preserve">extension </w:t>
-      </w:r>
-      <w:r>
-        <w:rPr>
-          <w:rFonts w:hint="eastAsia"/>
-          <w:sz w:val="28"/>
-          <w:szCs w:val="28"/>
-          <w:lang w:eastAsia="zh-CN"/>
-        </w:rPr>
-        <w:t>定</w:t>
-      </w:r>
-      <w:r>
-        <w:rPr>
-          <w:rFonts w:ascii="宋体" w:eastAsia="宋体" w:hAnsi="宋体" w:cs="宋体" w:hint="eastAsia"/>
-          <w:sz w:val="28"/>
-          <w:szCs w:val="28"/>
-          <w:lang w:eastAsia="zh-CN"/>
-        </w:rPr>
-        <w:t>义</w:t>
-      </w:r>
-      <w:r>
-        <w:rPr>
-          <w:rFonts w:hint="eastAsia"/>
-          <w:sz w:val="28"/>
-          <w:szCs w:val="28"/>
-          <w:lang w:eastAsia="zh-CN"/>
-        </w:rPr>
-        <w:t>只是定</w:t>
-      </w:r>
-      <w:r>
-        <w:rPr>
-          <w:rFonts w:ascii="宋体" w:eastAsia="宋体" w:hAnsi="宋体" w:cs="宋体" w:hint="eastAsia"/>
-          <w:sz w:val="28"/>
-          <w:szCs w:val="28"/>
-          <w:lang w:eastAsia="zh-CN"/>
-        </w:rPr>
-        <w:t>义</w:t>
-      </w:r>
-      <w:r>
-        <w:rPr>
-          <w:rFonts w:hint="eastAsia"/>
-          <w:sz w:val="28"/>
-          <w:szCs w:val="28"/>
-          <w:lang w:eastAsia="zh-CN"/>
-        </w:rPr>
-        <w:t>接口，</w:t>
-      </w:r>
-      <w:r>
-        <w:rPr>
-          <w:rFonts w:hint="eastAsia"/>
-          <w:sz w:val="28"/>
-          <w:szCs w:val="28"/>
-          <w:lang w:eastAsia="zh-CN"/>
-        </w:rPr>
-        <w:t xml:space="preserve"> </w:t>
-      </w:r>
-      <w:r>
-        <w:rPr>
-          <w:rFonts w:ascii="宋体" w:eastAsia="宋体" w:hAnsi="宋体" w:cs="宋体" w:hint="eastAsia"/>
-          <w:sz w:val="28"/>
-          <w:szCs w:val="28"/>
-          <w:lang w:eastAsia="zh-CN"/>
-        </w:rPr>
-        <w:t>实现还</w:t>
-      </w:r>
-      <w:r>
-        <w:rPr>
-          <w:rFonts w:hint="eastAsia"/>
-          <w:sz w:val="28"/>
-          <w:szCs w:val="28"/>
-          <w:lang w:eastAsia="zh-CN"/>
-        </w:rPr>
-        <w:t>必</w:t>
-      </w:r>
-      <w:r>
-        <w:rPr>
-          <w:rFonts w:ascii="宋体" w:eastAsia="宋体" w:hAnsi="宋体" w:cs="宋体" w:hint="eastAsia"/>
-          <w:sz w:val="28"/>
-          <w:szCs w:val="28"/>
-          <w:lang w:eastAsia="zh-CN"/>
-        </w:rPr>
-        <w:t>须</w:t>
-      </w:r>
-      <w:r>
-        <w:rPr>
-          <w:rFonts w:hint="eastAsia"/>
-          <w:sz w:val="28"/>
-          <w:szCs w:val="28"/>
-          <w:lang w:eastAsia="zh-CN"/>
-        </w:rPr>
-        <w:t>是在</w:t>
-      </w:r>
-      <w:r>
-        <w:rPr>
-          <w:rFonts w:ascii="宋体" w:eastAsia="宋体" w:hAnsi="宋体" w:cs="宋体" w:hint="eastAsia"/>
-          <w:sz w:val="28"/>
-          <w:szCs w:val="28"/>
-          <w:lang w:eastAsia="zh-CN"/>
-        </w:rPr>
-        <w:t>类实现</w:t>
-      </w:r>
-      <w:r>
-        <w:rPr>
-          <w:rFonts w:hint="eastAsia"/>
-          <w:sz w:val="28"/>
-          <w:szCs w:val="28"/>
-          <w:lang w:eastAsia="zh-CN"/>
-        </w:rPr>
         <w:t>里。</w:t>
       </w:r>
     </w:p>
@@ -3405,7 +3403,6 @@
       <w:pPr>
         <w:pStyle w:val="ListParagraph"/>
         <w:rPr>
-          <w:rFonts w:hint="eastAsia"/>
           <w:sz w:val="28"/>
           <w:szCs w:val="28"/>
           <w:lang w:eastAsia="zh-CN"/>
@@ -4275,16 +4272,15 @@
           <w:numId w:val="1"/>
         </w:numPr>
         <w:rPr>
+          <w:sz w:val="28"/>
+          <w:szCs w:val="28"/>
+        </w:rPr>
+      </w:pPr>
+      <w:r>
+        <w:rPr>
           <w:rFonts w:hint="eastAsia"/>
           <w:sz w:val="28"/>
           <w:szCs w:val="28"/>
-        </w:rPr>
-      </w:pPr>
-      <w:r>
-        <w:rPr>
-          <w:rFonts w:hint="eastAsia"/>
-          <w:sz w:val="28"/>
-          <w:szCs w:val="28"/>
           <w:lang w:eastAsia="zh-CN"/>
         </w:rPr>
         <w:t>函数指</w:t>
@@ -4414,17 +4410,7 @@
           <w:szCs w:val="28"/>
           <w:lang w:eastAsia="zh-CN"/>
         </w:rPr>
-        <w:t>aa(3, 4</w:t>
-      </w:r>
-      <w:bookmarkStart w:id="0" w:name="_GoBack"/>
-      <w:bookmarkEnd w:id="0"/>
-      <w:r>
-        <w:rPr>
-          <w:sz w:val="28"/>
-          <w:szCs w:val="28"/>
-          <w:lang w:eastAsia="zh-CN"/>
-        </w:rPr>
-        <w:t>);</w:t>
+        <w:t>aa(3, 4);</w:t>
       </w:r>
     </w:p>
     <w:p>
@@ -4453,8 +4439,40 @@
           <w:sz w:val="28"/>
           <w:szCs w:val="28"/>
         </w:rPr>
-        <w:t>D</w:t>
-      </w:r>
+        <w:t>In OS X, the term Coca collectively refers to the Foundation framework, the Application Kit framework and a third framework known as Core Data</w:t>
+      </w:r>
+      <w:r>
+        <w:rPr>
+          <w:sz w:val="28"/>
+          <w:szCs w:val="28"/>
+        </w:rPr>
+        <w:t>. The term Cocoa Touch refers to the Foundation, Core Data and  UIKit Frameworks.</w:t>
+      </w:r>
+    </w:p>
+    <w:p>
+      <w:pPr>
+        <w:pStyle w:val="ListParagraph"/>
+        <w:rPr>
+          <w:sz w:val="28"/>
+          <w:szCs w:val="28"/>
+        </w:rPr>
+      </w:pPr>
+      <w:r>
+        <w:rPr>
+          <w:sz w:val="28"/>
+          <w:szCs w:val="28"/>
+        </w:rPr>
+        <w:t>You can find necessary information by placing your cursor over the class, method, and hold down the Option key and click.</w:t>
+      </w:r>
+    </w:p>
+    <w:p>
+      <w:pPr>
+        <w:pStyle w:val="ListParagraph"/>
+        <w:rPr>
+          <w:sz w:val="28"/>
+          <w:szCs w:val="28"/>
+        </w:rPr>
+      </w:pPr>
     </w:p>
     <w:p>
       <w:pPr>
@@ -4473,8 +4491,33 @@
           <w:sz w:val="28"/>
           <w:szCs w:val="28"/>
         </w:rPr>
-        <w:t>D</w:t>
-      </w:r>
+        <w:t xml:space="preserve">Foundation framework provides you many useful class for use. You can use “#import &lt;Foundation/Foundation.h&gt;” to inluce almost all header files, but this will add significant time to your compiles. However you can avoid this by using </w:t>
+      </w:r>
+      <w:r>
+        <w:rPr>
+          <w:b/>
+          <w:sz w:val="28"/>
+          <w:szCs w:val="28"/>
+        </w:rPr>
+        <w:t>precompiled header</w:t>
+      </w:r>
+      <w:r>
+        <w:rPr>
+          <w:b/>
+          <w:sz w:val="28"/>
+          <w:szCs w:val="28"/>
+        </w:rPr>
+        <w:t xml:space="preserve">s. </w:t>
+      </w:r>
+    </w:p>
+    <w:p>
+      <w:pPr>
+        <w:pStyle w:val="ListParagraph"/>
+        <w:rPr>
+          <w:sz w:val="28"/>
+          <w:szCs w:val="28"/>
+        </w:rPr>
+      </w:pPr>
     </w:p>
     <w:p>
       <w:pPr>
@@ -4493,8 +4536,54 @@
           <w:sz w:val="28"/>
           <w:szCs w:val="28"/>
         </w:rPr>
-        <w:t>D</w:t>
-      </w:r>
+        <w:t>Number object</w:t>
+      </w:r>
+      <w:r>
+        <w:rPr>
+          <w:sz w:val="28"/>
+          <w:szCs w:val="28"/>
+        </w:rPr>
+        <w:t xml:space="preserve">  </w:t>
+      </w:r>
+      <w:r>
+        <w:rPr>
+          <w:b/>
+          <w:sz w:val="28"/>
+          <w:szCs w:val="28"/>
+        </w:rPr>
+        <w:t>NSNumber</w:t>
+      </w:r>
+    </w:p>
+    <w:p>
+      <w:pPr>
+        <w:ind w:left="720"/>
+        <w:rPr>
+          <w:sz w:val="28"/>
+          <w:szCs w:val="28"/>
+        </w:rPr>
+      </w:pPr>
+      <w:r>
+        <w:rPr>
+          <w:sz w:val="28"/>
+          <w:szCs w:val="28"/>
+        </w:rPr>
+        <w:t>As we see before, we had many</w:t>
+      </w:r>
+      <w:r>
+        <w:rPr>
+          <w:sz w:val="28"/>
+          <w:szCs w:val="28"/>
+        </w:rPr>
+        <w:t xml:space="preserve"> numeric data types, but they are not objects. But sometimes, we need object to store them, for example, you cannot use NSArray to store primitive types.</w:t>
+      </w:r>
+    </w:p>
+    <w:p>
+      <w:pPr>
+        <w:rPr>
+          <w:sz w:val="28"/>
+          <w:szCs w:val="28"/>
+        </w:rPr>
+      </w:pPr>
     </w:p>
     <w:p>
       <w:pPr>
@@ -4513,8 +4602,799 @@
           <w:sz w:val="28"/>
           <w:szCs w:val="28"/>
         </w:rPr>
-        <w:t>d</w:t>
-      </w:r>
+        <w:t xml:space="preserve">String objet  </w:t>
+      </w:r>
+      <w:r>
+        <w:rPr>
+          <w:b/>
+          <w:sz w:val="28"/>
+          <w:szCs w:val="28"/>
+        </w:rPr>
+        <w:t>NSString</w:t>
+      </w:r>
+      <w:r>
+        <w:rPr>
+          <w:b/>
+          <w:sz w:val="28"/>
+          <w:szCs w:val="28"/>
+        </w:rPr>
+        <w:t xml:space="preserve">  NSConstantString</w:t>
+      </w:r>
+    </w:p>
+    <w:p>
+      <w:pPr>
+        <w:pStyle w:val="ListParagraph"/>
+        <w:ind w:left="1440"/>
+        <w:rPr>
+          <w:sz w:val="28"/>
+          <w:szCs w:val="28"/>
+        </w:rPr>
+      </w:pPr>
+      <w:r>
+        <w:rPr>
+          <w:sz w:val="28"/>
+          <w:szCs w:val="28"/>
+        </w:rPr>
+        <w:t>NSString *pStr = @”Programming is funny”;</w:t>
+      </w:r>
+    </w:p>
+    <w:p>
+      <w:pPr>
+        <w:pStyle w:val="ListParagraph"/>
+        <w:ind w:left="1440"/>
+        <w:rPr>
+          <w:sz w:val="28"/>
+          <w:szCs w:val="28"/>
+        </w:rPr>
+      </w:pPr>
+    </w:p>
+    <w:p>
+      <w:pPr>
+        <w:pStyle w:val="ListParagraph"/>
+        <w:numPr>
+          <w:ilvl w:val="0"/>
+          <w:numId w:val="1"/>
+        </w:numPr>
+        <w:rPr>
+          <w:sz w:val="28"/>
+          <w:szCs w:val="28"/>
+        </w:rPr>
+      </w:pPr>
+      <w:r>
+        <w:rPr>
+          <w:rFonts w:hint="eastAsia"/>
+          <w:sz w:val="28"/>
+          <w:szCs w:val="28"/>
+          <w:lang w:eastAsia="zh-CN"/>
+        </w:rPr>
+        <w:t xml:space="preserve">Manual </w:t>
+      </w:r>
+      <w:r>
+        <w:rPr>
+          <w:sz w:val="28"/>
+          <w:szCs w:val="28"/>
+          <w:lang w:eastAsia="zh-CN"/>
+        </w:rPr>
+        <w:t>Reference Counting</w:t>
+      </w:r>
+    </w:p>
+    <w:p>
+      <w:pPr>
+        <w:pStyle w:val="ListParagraph"/>
+        <w:rPr>
+          <w:sz w:val="28"/>
+          <w:szCs w:val="28"/>
+          <w:lang w:eastAsia="zh-CN"/>
+        </w:rPr>
+      </w:pPr>
+      <w:r>
+        <w:rPr>
+          <w:sz w:val="28"/>
+          <w:szCs w:val="28"/>
+          <w:lang w:eastAsia="zh-CN"/>
+        </w:rPr>
+        <w:t xml:space="preserve">If you are going to create applications without the use of garbage </w:t>
+      </w:r>
+      <w:r>
+        <w:rPr>
+          <w:sz w:val="28"/>
+          <w:szCs w:val="28"/>
+          <w:lang w:eastAsia="zh-CN"/>
+        </w:rPr>
+        <w:t>collection or ARC, of if you have to support code that you cannot migrate to ARC, then you need to know reference counts.</w:t>
+      </w:r>
+    </w:p>
+    <w:p>
+      <w:pPr>
+        <w:pStyle w:val="ListParagraph"/>
+        <w:rPr>
+          <w:sz w:val="28"/>
+          <w:szCs w:val="28"/>
+          <w:lang w:eastAsia="zh-CN"/>
+        </w:rPr>
+      </w:pPr>
+      <w:r>
+        <w:rPr>
+          <w:sz w:val="28"/>
+          <w:szCs w:val="28"/>
+          <w:lang w:eastAsia="zh-CN"/>
+        </w:rPr>
+        <w:t>When an object is created, its initial reference count is set to 1, each time you need to ensure that the object be kept around, you effectively create a reference to it by increasing the reference count by 1.</w:t>
+      </w:r>
+    </w:p>
+    <w:p>
+      <w:pPr>
+        <w:pStyle w:val="ListParagraph"/>
+        <w:rPr>
+          <w:sz w:val="28"/>
+          <w:szCs w:val="28"/>
+          <w:lang w:eastAsia="zh-CN"/>
+        </w:rPr>
+      </w:pPr>
+      <w:r>
+        <w:rPr>
+          <w:sz w:val="28"/>
+          <w:szCs w:val="28"/>
+          <w:lang w:eastAsia="zh-CN"/>
+        </w:rPr>
+        <w:t>[myObject retain]</w:t>
+      </w:r>
+    </w:p>
+    <w:p>
+      <w:pPr>
+        <w:pStyle w:val="ListParagraph"/>
+        <w:rPr>
+          <w:sz w:val="28"/>
+          <w:szCs w:val="28"/>
+          <w:lang w:eastAsia="zh-CN"/>
+        </w:rPr>
+      </w:pPr>
+      <w:r>
+        <w:rPr>
+          <w:sz w:val="28"/>
+          <w:szCs w:val="28"/>
+          <w:lang w:eastAsia="zh-CN"/>
+        </w:rPr>
+        <w:t>When you no longer need an object, you need decrease its reference by 1</w:t>
+      </w:r>
+    </w:p>
+    <w:p>
+      <w:pPr>
+        <w:pStyle w:val="ListParagraph"/>
+        <w:rPr>
+          <w:sz w:val="28"/>
+          <w:szCs w:val="28"/>
+          <w:lang w:eastAsia="zh-CN"/>
+        </w:rPr>
+      </w:pPr>
+      <w:r>
+        <w:rPr>
+          <w:sz w:val="28"/>
+          <w:szCs w:val="28"/>
+          <w:lang w:eastAsia="zh-CN"/>
+        </w:rPr>
+        <w:t>[myObject release]</w:t>
+      </w:r>
+    </w:p>
+    <w:p>
+      <w:pPr>
+        <w:pStyle w:val="ListParagraph"/>
+        <w:rPr>
+          <w:sz w:val="28"/>
+          <w:szCs w:val="28"/>
+          <w:lang w:eastAsia="zh-CN"/>
+        </w:rPr>
+      </w:pPr>
+      <w:r>
+        <w:rPr>
+          <w:sz w:val="28"/>
+          <w:szCs w:val="28"/>
+          <w:lang w:eastAsia="zh-CN"/>
+        </w:rPr>
+        <w:t>When the reference count is 0, then the system knows that the object is no longer being used. You can send the object a dealloc message.</w:t>
+      </w:r>
+    </w:p>
+    <w:p>
+      <w:pPr>
+        <w:pStyle w:val="ListParagraph"/>
+        <w:rPr>
+          <w:sz w:val="28"/>
+          <w:szCs w:val="28"/>
+          <w:lang w:eastAsia="zh-CN"/>
+        </w:rPr>
+      </w:pPr>
+    </w:p>
+    <w:p>
+      <w:pPr>
+        <w:pStyle w:val="ListParagraph"/>
+        <w:rPr>
+          <w:sz w:val="28"/>
+          <w:szCs w:val="28"/>
+          <w:lang w:eastAsia="zh-CN"/>
+        </w:rPr>
+      </w:pPr>
+      <w:r>
+        <w:rPr>
+          <w:sz w:val="28"/>
+          <w:szCs w:val="28"/>
+          <w:lang w:eastAsia="zh-CN"/>
+        </w:rPr>
+        <w:t>To add an object to the list of objects maintained by the autorelease pool, you send the object autorelease method.</w:t>
+      </w:r>
+    </w:p>
+    <w:p>
+      <w:pPr>
+        <w:pStyle w:val="ListParagraph"/>
+        <w:rPr>
+          <w:sz w:val="28"/>
+          <w:szCs w:val="28"/>
+          <w:lang w:eastAsia="zh-CN"/>
+        </w:rPr>
+      </w:pPr>
+      <w:r>
+        <w:rPr>
+          <w:sz w:val="28"/>
+          <w:szCs w:val="28"/>
+          <w:lang w:eastAsia="zh-CN"/>
+        </w:rPr>
+        <w:t>[myObject autorelease]</w:t>
+      </w:r>
+    </w:p>
+    <w:p>
+      <w:pPr>
+        <w:pStyle w:val="ListParagraph"/>
+        <w:rPr>
+          <w:sz w:val="28"/>
+          <w:szCs w:val="28"/>
+          <w:lang w:eastAsia="zh-CN"/>
+        </w:rPr>
+      </w:pPr>
+    </w:p>
+    <w:p>
+      <w:pPr>
+        <w:pStyle w:val="ListParagraph"/>
+        <w:rPr>
+          <w:sz w:val="28"/>
+          <w:szCs w:val="28"/>
+          <w:lang w:eastAsia="zh-CN"/>
+        </w:rPr>
+      </w:pPr>
+      <w:r>
+        <w:rPr>
+          <w:sz w:val="28"/>
+          <w:szCs w:val="28"/>
+          <w:lang w:eastAsia="zh-CN"/>
+        </w:rPr>
+        <w:t>the framework also did this for you</w:t>
+      </w:r>
+    </w:p>
+    <w:p>
+      <w:pPr>
+        <w:pStyle w:val="ListParagraph"/>
+        <w:rPr>
+          <w:sz w:val="28"/>
+          <w:szCs w:val="28"/>
+          <w:lang w:eastAsia="zh-CN"/>
+        </w:rPr>
+      </w:pPr>
+      <w:r>
+        <w:rPr>
+          <w:sz w:val="28"/>
+          <w:szCs w:val="28"/>
+          <w:lang w:eastAsia="zh-CN"/>
+        </w:rPr>
+        <w:t>@autoreleasepool {</w:t>
+      </w:r>
+    </w:p>
+    <w:p>
+      <w:pPr>
+        <w:pStyle w:val="ListParagraph"/>
+        <w:rPr>
+          <w:sz w:val="28"/>
+          <w:szCs w:val="28"/>
+          <w:lang w:eastAsia="zh-CN"/>
+        </w:rPr>
+      </w:pPr>
+      <w:r>
+        <w:rPr>
+          <w:sz w:val="28"/>
+          <w:szCs w:val="28"/>
+          <w:lang w:eastAsia="zh-CN"/>
+        </w:rPr>
+        <w:t xml:space="preserve">   statements</w:t>
+      </w:r>
+    </w:p>
+    <w:p>
+      <w:pPr>
+        <w:pStyle w:val="ListParagraph"/>
+        <w:rPr>
+          <w:sz w:val="28"/>
+          <w:szCs w:val="28"/>
+          <w:lang w:eastAsia="zh-CN"/>
+        </w:rPr>
+      </w:pPr>
+      <w:r>
+        <w:rPr>
+          <w:sz w:val="28"/>
+          <w:szCs w:val="28"/>
+          <w:lang w:eastAsia="zh-CN"/>
+        </w:rPr>
+        <w:t>}</w:t>
+      </w:r>
+    </w:p>
+    <w:p>
+      <w:pPr>
+        <w:pStyle w:val="ListParagraph"/>
+        <w:rPr>
+          <w:sz w:val="28"/>
+          <w:szCs w:val="28"/>
+          <w:lang w:eastAsia="zh-CN"/>
+        </w:rPr>
+      </w:pPr>
+      <w:r>
+        <w:rPr>
+          <w:sz w:val="28"/>
+          <w:szCs w:val="28"/>
+          <w:lang w:eastAsia="zh-CN"/>
+        </w:rPr>
+        <w:t xml:space="preserve">When the end of </w:t>
+      </w:r>
+      <w:r>
+        <w:rPr>
+          <w:sz w:val="28"/>
+          <w:szCs w:val="28"/>
+          <w:lang w:eastAsia="zh-CN"/>
+        </w:rPr>
+        <w:t>an autorelease block is reached, the ystem drains the pool, this has the effect of sending release message to every object that was sent an autorelease message.</w:t>
+      </w:r>
+    </w:p>
+    <w:p>
+      <w:pPr>
+        <w:pStyle w:val="ListParagraph"/>
+        <w:rPr>
+          <w:sz w:val="28"/>
+          <w:szCs w:val="28"/>
+        </w:rPr>
+      </w:pPr>
+    </w:p>
+    <w:p>
+      <w:pPr>
+        <w:pStyle w:val="ListParagraph"/>
+        <w:rPr>
+          <w:sz w:val="28"/>
+          <w:szCs w:val="28"/>
+        </w:rPr>
+      </w:pPr>
+      <w:r>
+        <w:rPr>
+          <w:sz w:val="28"/>
+          <w:szCs w:val="28"/>
+        </w:rPr>
+        <w:t>Not all newly created objects are added to the autorelease pool. In fact, any object created by</w:t>
+      </w:r>
+    </w:p>
+    <w:p>
+      <w:pPr>
+        <w:pStyle w:val="ListParagraph"/>
+        <w:rPr>
+          <w:sz w:val="28"/>
+          <w:szCs w:val="28"/>
+        </w:rPr>
+      </w:pPr>
+      <w:r>
+        <w:rPr>
+          <w:sz w:val="28"/>
+          <w:szCs w:val="28"/>
+        </w:rPr>
+        <w:t>a method whose name starts with the word alloc, copy, mutableCopy, or new is one that is not autoreleased. In such a case, you are said to own that object. When you own an object, you need to send the object a release message</w:t>
+      </w:r>
+      <w:r>
+        <w:rPr>
+          <w:sz w:val="28"/>
+          <w:szCs w:val="28"/>
+        </w:rPr>
+        <w:t>.</w:t>
+      </w:r>
+    </w:p>
+    <w:p>
+      <w:pPr>
+        <w:pStyle w:val="ListParagraph"/>
+        <w:rPr>
+          <w:sz w:val="28"/>
+          <w:szCs w:val="28"/>
+        </w:rPr>
+      </w:pPr>
+    </w:p>
+    <w:p>
+      <w:pPr>
+        <w:pStyle w:val="ListParagraph"/>
+        <w:rPr>
+          <w:sz w:val="28"/>
+          <w:szCs w:val="28"/>
+        </w:rPr>
+      </w:pPr>
+      <w:r>
+        <w:rPr>
+          <w:sz w:val="28"/>
+          <w:szCs w:val="28"/>
+        </w:rPr>
+        <w:t>Fraction *result = [[[Fraction alloc] init] autorelease];</w:t>
+      </w:r>
+    </w:p>
+    <w:p>
+      <w:pPr>
+        <w:pStyle w:val="ListParagraph"/>
+        <w:rPr>
+          <w:sz w:val="28"/>
+          <w:szCs w:val="28"/>
+        </w:rPr>
+      </w:pPr>
+      <w:r>
+        <w:rPr>
+          <w:sz w:val="28"/>
+          <w:szCs w:val="28"/>
+        </w:rPr>
+        <w:t>return [result autorelease];</w:t>
+      </w:r>
+    </w:p>
+    <w:p>
+      <w:pPr>
+        <w:pStyle w:val="ListParagraph"/>
+        <w:rPr>
+          <w:sz w:val="28"/>
+          <w:szCs w:val="28"/>
+        </w:rPr>
+      </w:pPr>
+    </w:p>
+    <w:p>
+      <w:pPr>
+        <w:pStyle w:val="ListParagraph"/>
+        <w:numPr>
+          <w:ilvl w:val="0"/>
+          <w:numId w:val="1"/>
+        </w:numPr>
+        <w:rPr>
+          <w:sz w:val="28"/>
+          <w:szCs w:val="28"/>
+        </w:rPr>
+      </w:pPr>
+      <w:r>
+        <w:rPr>
+          <w:sz w:val="28"/>
+          <w:szCs w:val="28"/>
+        </w:rPr>
+        <w:t>The event loop and memory allocation</w:t>
+      </w:r>
+    </w:p>
+    <w:p>
+      <w:pPr>
+        <w:pStyle w:val="ListParagraph"/>
+        <w:rPr>
+          <w:sz w:val="28"/>
+          <w:szCs w:val="28"/>
+        </w:rPr>
+      </w:pPr>
+      <w:r>
+        <w:rPr>
+          <w:sz w:val="28"/>
+          <w:szCs w:val="28"/>
+        </w:rPr>
+        <w:t xml:space="preserve">Cocoa and iOS applications run inside what’s called a run or event loop. </w:t>
+      </w:r>
+    </w:p>
+    <w:p>
+      <w:pPr>
+        <w:pStyle w:val="ListParagraph"/>
+        <w:rPr>
+          <w:sz w:val="28"/>
+          <w:szCs w:val="28"/>
+        </w:rPr>
+      </w:pPr>
+      <w:r>
+        <w:rPr>
+          <w:sz w:val="28"/>
+          <w:szCs w:val="28"/>
+        </w:rPr>
+        <w:t>To process the new event, the system creates a new autorelease pool and might call some method in your application to process it. When you’re done handling the event, you return from your method and the system waits for the next event to occur. Before doing so, however, the system drains the autorelease pool. That means that any autoreleased objects you have created in processing that event will be destroyed, unless you have retained those objects so they will survive the draining of the pool. When using manual reference counting, you need to think about the autorelease pool and your objects surviving the draining of the pool at the end of the event loop.</w:t>
+      </w:r>
+    </w:p>
+    <w:p>
+      <w:pPr>
+        <w:pStyle w:val="ListParagraph"/>
+        <w:rPr>
+          <w:sz w:val="28"/>
+          <w:szCs w:val="28"/>
+        </w:rPr>
+      </w:pPr>
+    </w:p>
+    <w:p>
+      <w:pPr>
+        <w:pStyle w:val="ListParagraph"/>
+        <w:rPr>
+          <w:sz w:val="28"/>
+          <w:szCs w:val="28"/>
+        </w:rPr>
+      </w:pPr>
+      <w:r>
+        <w:rPr>
+          <w:sz w:val="28"/>
+          <w:szCs w:val="28"/>
+        </w:rPr>
+        <w:t>@property (nonatomic, retain) NSMutableArray *data;</w:t>
+      </w:r>
+    </w:p>
+    <w:p>
+      <w:pPr>
+        <w:pStyle w:val="ListParagraph"/>
+        <w:rPr>
+          <w:sz w:val="28"/>
+          <w:szCs w:val="28"/>
+        </w:rPr>
+      </w:pPr>
+      <w:r>
+        <w:rPr>
+          <w:sz w:val="28"/>
+          <w:szCs w:val="28"/>
+        </w:rPr>
+        <w:t>The retain attribute says the setter method should retain any objects that are assigned to the property, releasing the old value first.</w:t>
+      </w:r>
+    </w:p>
+    <w:p>
+      <w:pPr>
+        <w:pStyle w:val="ListParagraph"/>
+        <w:rPr>
+          <w:sz w:val="28"/>
+          <w:szCs w:val="28"/>
+        </w:rPr>
+      </w:pPr>
+    </w:p>
+    <w:p>
+      <w:pPr>
+        <w:pStyle w:val="ListParagraph"/>
+        <w:rPr>
+          <w:sz w:val="28"/>
+          <w:szCs w:val="28"/>
+        </w:rPr>
+      </w:pPr>
+    </w:p>
+    <w:p>
+      <w:pPr>
+        <w:pStyle w:val="ListParagraph"/>
+        <w:numPr>
+          <w:ilvl w:val="0"/>
+          <w:numId w:val="1"/>
+        </w:numPr>
+        <w:rPr>
+          <w:sz w:val="28"/>
+          <w:szCs w:val="28"/>
+        </w:rPr>
+      </w:pPr>
+      <w:r>
+        <w:rPr>
+          <w:sz w:val="28"/>
+          <w:szCs w:val="28"/>
+        </w:rPr>
+        <w:t>Automatic Reference Counting</w:t>
+      </w:r>
+    </w:p>
+    <w:p>
+      <w:pPr>
+        <w:pStyle w:val="ListParagraph"/>
+        <w:numPr>
+          <w:ilvl w:val="1"/>
+          <w:numId w:val="1"/>
+        </w:numPr>
+        <w:rPr>
+          <w:sz w:val="28"/>
+          <w:szCs w:val="28"/>
+        </w:rPr>
+      </w:pPr>
+      <w:r>
+        <w:rPr>
+          <w:sz w:val="28"/>
+          <w:szCs w:val="28"/>
+        </w:rPr>
+        <w:t>Strong variables</w:t>
+      </w:r>
+    </w:p>
+    <w:p>
+      <w:pPr>
+        <w:pStyle w:val="ListParagraph"/>
+        <w:ind w:left="1440"/>
+        <w:rPr>
+          <w:sz w:val="28"/>
+          <w:szCs w:val="28"/>
+        </w:rPr>
+      </w:pPr>
+      <w:r>
+        <w:rPr>
+          <w:sz w:val="28"/>
+          <w:szCs w:val="28"/>
+        </w:rPr>
+        <w:t>By default all variables are strong variables, before assign a new value, the old value will be released.</w:t>
+      </w:r>
+    </w:p>
+    <w:p>
+      <w:pPr>
+        <w:pStyle w:val="ListParagraph"/>
+        <w:ind w:left="1440"/>
+        <w:rPr>
+          <w:sz w:val="28"/>
+          <w:szCs w:val="28"/>
+        </w:rPr>
+      </w:pPr>
+      <w:r>
+        <w:rPr>
+          <w:sz w:val="28"/>
+          <w:szCs w:val="28"/>
+        </w:rPr>
+        <w:t xml:space="preserve">__strong </w:t>
+      </w:r>
+      <w:r>
+        <w:rPr>
+          <w:sz w:val="28"/>
+          <w:szCs w:val="28"/>
+        </w:rPr>
+        <w:t>NSInteger</w:t>
+      </w:r>
+      <w:r>
+        <w:rPr>
+          <w:sz w:val="28"/>
+          <w:szCs w:val="28"/>
+        </w:rPr>
+        <w:t xml:space="preserve"> a;</w:t>
+      </w:r>
+    </w:p>
+    <w:p>
+      <w:pPr>
+        <w:pStyle w:val="ListParagraph"/>
+        <w:ind w:left="1440"/>
+        <w:rPr>
+          <w:sz w:val="28"/>
+          <w:szCs w:val="28"/>
+        </w:rPr>
+      </w:pPr>
+    </w:p>
+    <w:p>
+      <w:pPr>
+        <w:pStyle w:val="ListParagraph"/>
+        <w:numPr>
+          <w:ilvl w:val="1"/>
+          <w:numId w:val="1"/>
+        </w:numPr>
+        <w:rPr>
+          <w:sz w:val="28"/>
+          <w:szCs w:val="28"/>
+        </w:rPr>
+      </w:pPr>
+      <w:r>
+        <w:rPr>
+          <w:sz w:val="28"/>
+          <w:szCs w:val="28"/>
+        </w:rPr>
+        <w:t>Weaker variables</w:t>
+      </w:r>
+    </w:p>
+    <w:p>
+      <w:pPr>
+        <w:pStyle w:val="ListParagraph"/>
+        <w:ind w:left="1440"/>
+        <w:rPr>
+          <w:sz w:val="28"/>
+          <w:szCs w:val="28"/>
+        </w:rPr>
+      </w:pPr>
+      <w:r>
+        <w:rPr>
+          <w:sz w:val="28"/>
+          <w:szCs w:val="28"/>
+        </w:rPr>
+        <w:t>When you declare a weak variable a few things happen; the system tracks the reference that is made on assignment to that variable. And when that referenced object gets deallocated, the weak variable gets automatically set to nil.</w:t>
+      </w:r>
+    </w:p>
+    <w:p>
+      <w:pPr>
+        <w:pStyle w:val="ListParagraph"/>
+        <w:ind w:left="1440"/>
+        <w:rPr>
+          <w:sz w:val="28"/>
+          <w:szCs w:val="28"/>
+        </w:rPr>
+      </w:pPr>
+      <w:r>
+        <w:rPr>
+          <w:sz w:val="28"/>
+          <w:szCs w:val="28"/>
+        </w:rPr>
+        <w:t>__weak NSInteger a;</w:t>
+      </w:r>
+    </w:p>
+    <w:p>
+      <w:pPr>
+        <w:pStyle w:val="ListParagraph"/>
+        <w:ind w:left="1440"/>
+        <w:rPr>
+          <w:sz w:val="28"/>
+          <w:szCs w:val="28"/>
+        </w:rPr>
+      </w:pPr>
+    </w:p>
+    <w:p>
+      <w:pPr>
+        <w:pStyle w:val="ListParagraph"/>
+        <w:numPr>
+          <w:ilvl w:val="0"/>
+          <w:numId w:val="1"/>
+        </w:numPr>
+        <w:rPr>
+          <w:sz w:val="28"/>
+          <w:szCs w:val="28"/>
+        </w:rPr>
+      </w:pPr>
+      <w:r>
+        <w:rPr>
+          <w:sz w:val="28"/>
+          <w:szCs w:val="28"/>
+        </w:rPr>
+        <w:t>IBOutlet and IBAction</w:t>
+      </w:r>
+    </w:p>
+    <w:p>
+      <w:pPr>
+        <w:pStyle w:val="ListParagraph"/>
+        <w:rPr>
+          <w:sz w:val="28"/>
+          <w:szCs w:val="28"/>
+        </w:rPr>
+      </w:pPr>
+      <w:r>
+        <w:rPr>
+          <w:sz w:val="28"/>
+          <w:szCs w:val="28"/>
+        </w:rPr>
+        <w:t>The IBOutlet is used to define the property which will be referred to the UI element.</w:t>
+      </w:r>
+    </w:p>
+    <w:p>
+      <w:pPr>
+        <w:pStyle w:val="ListParagraph"/>
+        <w:rPr>
+          <w:sz w:val="28"/>
+          <w:szCs w:val="28"/>
+        </w:rPr>
+      </w:pPr>
+      <w:r>
+        <w:rPr>
+          <w:sz w:val="28"/>
+          <w:szCs w:val="28"/>
+        </w:rPr>
+        <w:t>IBAction is used to define the action method</w:t>
+      </w:r>
+      <w:r>
+        <w:rPr>
+          <w:sz w:val="28"/>
+          <w:szCs w:val="28"/>
+        </w:rPr>
+        <w:t xml:space="preserve"> interact with UI element.</w:t>
+      </w:r>
+    </w:p>
+    <w:p>
+      <w:pPr>
+        <w:pStyle w:val="ListParagraph"/>
+        <w:rPr>
+          <w:sz w:val="28"/>
+          <w:szCs w:val="28"/>
+        </w:rPr>
+      </w:pPr>
+      <w:r>
+        <w:rPr>
+          <w:sz w:val="28"/>
+          <w:szCs w:val="28"/>
+        </w:rPr>
+        <w:t>They are just empty string, just used for Cocoa to determine the type</w:t>
+      </w:r>
+      <w:bookmarkStart w:id="0" w:name="_GoBack"/>
+      <w:bookmarkEnd w:id="0"/>
     </w:p>
     <w:sectPr>
       <w:pgSz w:w="11900" w:h="16840"/>
@@ -4544,7 +5424,7 @@
         <w:rFonts w:hint="default"/>
       </w:rPr>
     </w:lvl>
-    <w:lvl w:ilvl="1" w:tplc="04090019" w:tentative="1">
+    <w:lvl w:ilvl="1" w:tplc="04090019">
       <w:start w:val="1"/>
       <w:numFmt w:val="lowerLetter"/>
       <w:lvlText w:val="%2."/>
@@ -4944,6 +5824,33 @@
       <w:bCs/>
     </w:rPr>
   </w:style>
+  <w:style w:type="paragraph" w:styleId="BalloonText">
+    <w:name w:val="Balloon Text"/>
+    <w:basedOn w:val="Normal"/>
+    <w:link w:val="BalloonTextChar"/>
+    <w:uiPriority w:val="99"/>
+    <w:semiHidden/>
+    <w:unhideWhenUsed/>
+    <w:rsid w:val="00D2419C"/>
+    <w:rPr>
+      <w:rFonts w:ascii="Lucida Grande" w:hAnsi="Lucida Grande" w:cs="Lucida Grande"/>
+      <w:sz w:val="18"/>
+      <w:szCs w:val="18"/>
+    </w:rPr>
+  </w:style>
+  <w:style w:type="character" w:customStyle="1" w:styleId="BalloonTextChar">
+    <w:name w:val="Balloon Text Char"/>
+    <w:basedOn w:val="DefaultParagraphFont"/>
+    <w:link w:val="BalloonText"/>
+    <w:uiPriority w:val="99"/>
+    <w:semiHidden/>
+    <w:rsid w:val="00D2419C"/>
+    <w:rPr>
+      <w:rFonts w:ascii="Lucida Grande" w:hAnsi="Lucida Grande" w:cs="Lucida Grande"/>
+      <w:sz w:val="18"/>
+      <w:szCs w:val="18"/>
+    </w:rPr>
+  </w:style>
 </w:styles>
 </file>
 
@@ -5150,6 +6057,33 @@
     <w:rPr>
       <w:b/>
       <w:bCs/>
+    </w:rPr>
+  </w:style>
+  <w:style w:type="paragraph" w:styleId="BalloonText">
+    <w:name w:val="Balloon Text"/>
+    <w:basedOn w:val="Normal"/>
+    <w:link w:val="BalloonTextChar"/>
+    <w:uiPriority w:val="99"/>
+    <w:semiHidden/>
+    <w:unhideWhenUsed/>
+    <w:rsid w:val="00D2419C"/>
+    <w:rPr>
+      <w:rFonts w:ascii="Lucida Grande" w:hAnsi="Lucida Grande" w:cs="Lucida Grande"/>
+      <w:sz w:val="18"/>
+      <w:szCs w:val="18"/>
+    </w:rPr>
+  </w:style>
+  <w:style w:type="character" w:customStyle="1" w:styleId="BalloonTextChar">
+    <w:name w:val="Balloon Text Char"/>
+    <w:basedOn w:val="DefaultParagraphFont"/>
+    <w:link w:val="BalloonText"/>
+    <w:uiPriority w:val="99"/>
+    <w:semiHidden/>
+    <w:rsid w:val="00D2419C"/>
+    <w:rPr>
+      <w:rFonts w:ascii="Lucida Grande" w:hAnsi="Lucida Grande" w:cs="Lucida Grande"/>
+      <w:sz w:val="18"/>
+      <w:szCs w:val="18"/>
     </w:rPr>
   </w:style>
 </w:styles>

</xml_diff>